<commit_message>
ajout exercice dans SQL - j2
</commit_message>
<xml_diff>
--- a/exercice_SQL_j1.docx
+++ b/exercice_SQL_j1.docx
@@ -691,11 +691,73 @@
       </w:r>
     </w:p>
     <w:p>
+      <w:pPr>
+        <w:tabs>
+          <w:tab w:val="left" w:pos="1608"/>
+        </w:tabs>
+      </w:pPr>
       <w:r>
         <w:t xml:space="preserve">4 – </w:t>
       </w:r>
     </w:p>
     <w:p>
+      <w:pPr>
+        <w:tabs>
+          <w:tab w:val="left" w:pos="1608"/>
+        </w:tabs>
+      </w:pPr>
+      <w:r>
+        <w:rPr>
+          <w:noProof/>
+        </w:rPr>
+        <w:drawing>
+          <wp:inline distT="0" distB="0" distL="0" distR="0">
+            <wp:extent cx="2766060" cy="1059180"/>
+            <wp:effectExtent l="19050" t="0" r="0" b="0"/>
+            <wp:docPr id="4" name="Image 1"/>
+            <wp:cNvGraphicFramePr>
+              <a:graphicFrameLocks xmlns:a="http://schemas.openxmlformats.org/drawingml/2006/main" noChangeAspect="1"/>
+            </wp:cNvGraphicFramePr>
+            <a:graphic xmlns:a="http://schemas.openxmlformats.org/drawingml/2006/main">
+              <a:graphicData uri="http://schemas.openxmlformats.org/drawingml/2006/picture">
+                <pic:pic xmlns:pic="http://schemas.openxmlformats.org/drawingml/2006/picture">
+                  <pic:nvPicPr>
+                    <pic:cNvPr id="0" name="Picture 1"/>
+                    <pic:cNvPicPr>
+                      <a:picLocks noChangeAspect="1" noChangeArrowheads="1"/>
+                    </pic:cNvPicPr>
+                  </pic:nvPicPr>
+                  <pic:blipFill>
+                    <a:blip r:embed="rId14"/>
+                    <a:srcRect/>
+                    <a:stretch>
+                      <a:fillRect/>
+                    </a:stretch>
+                  </pic:blipFill>
+                  <pic:spPr bwMode="auto">
+                    <a:xfrm>
+                      <a:off x="0" y="0"/>
+                      <a:ext cx="2766060" cy="1059180"/>
+                    </a:xfrm>
+                    <a:prstGeom prst="rect">
+                      <a:avLst/>
+                    </a:prstGeom>
+                    <a:noFill/>
+                    <a:ln w="9525">
+                      <a:noFill/>
+                      <a:miter lim="800000"/>
+                      <a:headEnd/>
+                      <a:tailEnd/>
+                    </a:ln>
+                  </pic:spPr>
+                </pic:pic>
+              </a:graphicData>
+            </a:graphic>
+          </wp:inline>
+        </w:drawing>
+      </w:r>
+    </w:p>
+    <w:p>
       <w:r>
         <w:t>5 –</w:t>
       </w:r>
@@ -726,7 +788,7 @@
                     </pic:cNvPicPr>
                   </pic:nvPicPr>
                   <pic:blipFill>
-                    <a:blip r:embed="rId14"/>
+                    <a:blip r:embed="rId15"/>
                     <a:srcRect/>
                     <a:stretch>
                       <a:fillRect/>
@@ -786,7 +848,7 @@
                     </pic:cNvPicPr>
                   </pic:nvPicPr>
                   <pic:blipFill>
-                    <a:blip r:embed="rId15"/>
+                    <a:blip r:embed="rId16"/>
                     <a:srcRect/>
                     <a:stretch>
                       <a:fillRect/>
@@ -843,7 +905,7 @@
                     </pic:cNvPicPr>
                   </pic:nvPicPr>
                   <pic:blipFill>
-                    <a:blip r:embed="rId16"/>
+                    <a:blip r:embed="rId17"/>
                     <a:srcRect/>
                     <a:stretch>
                       <a:fillRect/>
@@ -882,6 +944,7 @@
         <w:rPr>
           <w:noProof/>
         </w:rPr>
+        <w:lastRenderedPageBreak/>
         <w:drawing>
           <wp:inline distT="0" distB="0" distL="0" distR="0">
             <wp:extent cx="5760720" cy="1380240"/>
@@ -900,7 +963,7 @@
                     </pic:cNvPicPr>
                   </pic:nvPicPr>
                   <pic:blipFill>
-                    <a:blip r:embed="rId17"/>
+                    <a:blip r:embed="rId18"/>
                     <a:srcRect/>
                     <a:stretch>
                       <a:fillRect/>
@@ -929,6 +992,643 @@
         </w:drawing>
       </w:r>
     </w:p>
+    <w:p>
+      <w:r>
+        <w:t xml:space="preserve">9 – </w:t>
+      </w:r>
+    </w:p>
+    <w:p>
+      <w:r>
+        <w:rPr>
+          <w:noProof/>
+        </w:rPr>
+        <w:drawing>
+          <wp:inline distT="0" distB="0" distL="0" distR="0">
+            <wp:extent cx="5760720" cy="1311593"/>
+            <wp:effectExtent l="19050" t="0" r="0" b="0"/>
+            <wp:docPr id="5" name="Image 4"/>
+            <wp:cNvGraphicFramePr>
+              <a:graphicFrameLocks xmlns:a="http://schemas.openxmlformats.org/drawingml/2006/main" noChangeAspect="1"/>
+            </wp:cNvGraphicFramePr>
+            <a:graphic xmlns:a="http://schemas.openxmlformats.org/drawingml/2006/main">
+              <a:graphicData uri="http://schemas.openxmlformats.org/drawingml/2006/picture">
+                <pic:pic xmlns:pic="http://schemas.openxmlformats.org/drawingml/2006/picture">
+                  <pic:nvPicPr>
+                    <pic:cNvPr id="0" name="Picture 4"/>
+                    <pic:cNvPicPr>
+                      <a:picLocks noChangeAspect="1" noChangeArrowheads="1"/>
+                    </pic:cNvPicPr>
+                  </pic:nvPicPr>
+                  <pic:blipFill>
+                    <a:blip r:embed="rId19"/>
+                    <a:srcRect/>
+                    <a:stretch>
+                      <a:fillRect/>
+                    </a:stretch>
+                  </pic:blipFill>
+                  <pic:spPr bwMode="auto">
+                    <a:xfrm>
+                      <a:off x="0" y="0"/>
+                      <a:ext cx="5760720" cy="1311593"/>
+                    </a:xfrm>
+                    <a:prstGeom prst="rect">
+                      <a:avLst/>
+                    </a:prstGeom>
+                    <a:noFill/>
+                    <a:ln w="9525">
+                      <a:noFill/>
+                      <a:miter lim="800000"/>
+                      <a:headEnd/>
+                      <a:tailEnd/>
+                    </a:ln>
+                  </pic:spPr>
+                </pic:pic>
+              </a:graphicData>
+            </a:graphic>
+          </wp:inline>
+        </w:drawing>
+      </w:r>
+    </w:p>
+    <w:p/>
+    <w:p>
+      <w:r>
+        <w:t xml:space="preserve">Exercice 3 </w:t>
+      </w:r>
+    </w:p>
+    <w:p>
+      <w:r>
+        <w:rPr>
+          <w:noProof/>
+        </w:rPr>
+        <w:drawing>
+          <wp:inline distT="0" distB="0" distL="0" distR="0">
+            <wp:extent cx="2247900" cy="411480"/>
+            <wp:effectExtent l="19050" t="0" r="0" b="0"/>
+            <wp:docPr id="7" name="Image 7"/>
+            <wp:cNvGraphicFramePr>
+              <a:graphicFrameLocks xmlns:a="http://schemas.openxmlformats.org/drawingml/2006/main" noChangeAspect="1"/>
+            </wp:cNvGraphicFramePr>
+            <a:graphic xmlns:a="http://schemas.openxmlformats.org/drawingml/2006/main">
+              <a:graphicData uri="http://schemas.openxmlformats.org/drawingml/2006/picture">
+                <pic:pic xmlns:pic="http://schemas.openxmlformats.org/drawingml/2006/picture">
+                  <pic:nvPicPr>
+                    <pic:cNvPr id="0" name="Picture 7"/>
+                    <pic:cNvPicPr>
+                      <a:picLocks noChangeAspect="1" noChangeArrowheads="1"/>
+                    </pic:cNvPicPr>
+                  </pic:nvPicPr>
+                  <pic:blipFill>
+                    <a:blip r:embed="rId20"/>
+                    <a:srcRect/>
+                    <a:stretch>
+                      <a:fillRect/>
+                    </a:stretch>
+                  </pic:blipFill>
+                  <pic:spPr bwMode="auto">
+                    <a:xfrm>
+                      <a:off x="0" y="0"/>
+                      <a:ext cx="2247900" cy="411480"/>
+                    </a:xfrm>
+                    <a:prstGeom prst="rect">
+                      <a:avLst/>
+                    </a:prstGeom>
+                    <a:noFill/>
+                    <a:ln w="9525">
+                      <a:noFill/>
+                      <a:miter lim="800000"/>
+                      <a:headEnd/>
+                      <a:tailEnd/>
+                    </a:ln>
+                  </pic:spPr>
+                </pic:pic>
+              </a:graphicData>
+            </a:graphic>
+          </wp:inline>
+        </w:drawing>
+      </w:r>
+    </w:p>
+    <w:p>
+      <w:r>
+        <w:rPr>
+          <w:noProof/>
+        </w:rPr>
+        <w:drawing>
+          <wp:inline distT="0" distB="0" distL="0" distR="0">
+            <wp:extent cx="4572000" cy="1988820"/>
+            <wp:effectExtent l="19050" t="0" r="0" b="0"/>
+            <wp:docPr id="6" name="Image 10"/>
+            <wp:cNvGraphicFramePr>
+              <a:graphicFrameLocks xmlns:a="http://schemas.openxmlformats.org/drawingml/2006/main" noChangeAspect="1"/>
+            </wp:cNvGraphicFramePr>
+            <a:graphic xmlns:a="http://schemas.openxmlformats.org/drawingml/2006/main">
+              <a:graphicData uri="http://schemas.openxmlformats.org/drawingml/2006/picture">
+                <pic:pic xmlns:pic="http://schemas.openxmlformats.org/drawingml/2006/picture">
+                  <pic:nvPicPr>
+                    <pic:cNvPr id="0" name="Picture 10"/>
+                    <pic:cNvPicPr>
+                      <a:picLocks noChangeAspect="1" noChangeArrowheads="1"/>
+                    </pic:cNvPicPr>
+                  </pic:nvPicPr>
+                  <pic:blipFill>
+                    <a:blip r:embed="rId21"/>
+                    <a:srcRect/>
+                    <a:stretch>
+                      <a:fillRect/>
+                    </a:stretch>
+                  </pic:blipFill>
+                  <pic:spPr bwMode="auto">
+                    <a:xfrm>
+                      <a:off x="0" y="0"/>
+                      <a:ext cx="4572000" cy="1988820"/>
+                    </a:xfrm>
+                    <a:prstGeom prst="rect">
+                      <a:avLst/>
+                    </a:prstGeom>
+                    <a:noFill/>
+                    <a:ln w="9525">
+                      <a:noFill/>
+                      <a:miter lim="800000"/>
+                      <a:headEnd/>
+                      <a:tailEnd/>
+                    </a:ln>
+                  </pic:spPr>
+                </pic:pic>
+              </a:graphicData>
+            </a:graphic>
+          </wp:inline>
+        </w:drawing>
+      </w:r>
+    </w:p>
+    <w:p>
+      <w:r>
+        <w:rPr>
+          <w:noProof/>
+        </w:rPr>
+        <w:drawing>
+          <wp:inline distT="0" distB="0" distL="0" distR="0">
+            <wp:extent cx="5760720" cy="2087309"/>
+            <wp:effectExtent l="19050" t="0" r="0" b="0"/>
+            <wp:docPr id="8" name="Image 13"/>
+            <wp:cNvGraphicFramePr>
+              <a:graphicFrameLocks xmlns:a="http://schemas.openxmlformats.org/drawingml/2006/main" noChangeAspect="1"/>
+            </wp:cNvGraphicFramePr>
+            <a:graphic xmlns:a="http://schemas.openxmlformats.org/drawingml/2006/main">
+              <a:graphicData uri="http://schemas.openxmlformats.org/drawingml/2006/picture">
+                <pic:pic xmlns:pic="http://schemas.openxmlformats.org/drawingml/2006/picture">
+                  <pic:nvPicPr>
+                    <pic:cNvPr id="0" name="Picture 13"/>
+                    <pic:cNvPicPr>
+                      <a:picLocks noChangeAspect="1" noChangeArrowheads="1"/>
+                    </pic:cNvPicPr>
+                  </pic:nvPicPr>
+                  <pic:blipFill>
+                    <a:blip r:embed="rId22"/>
+                    <a:srcRect/>
+                    <a:stretch>
+                      <a:fillRect/>
+                    </a:stretch>
+                  </pic:blipFill>
+                  <pic:spPr bwMode="auto">
+                    <a:xfrm>
+                      <a:off x="0" y="0"/>
+                      <a:ext cx="5760720" cy="2087309"/>
+                    </a:xfrm>
+                    <a:prstGeom prst="rect">
+                      <a:avLst/>
+                    </a:prstGeom>
+                    <a:noFill/>
+                    <a:ln w="9525">
+                      <a:noFill/>
+                      <a:miter lim="800000"/>
+                      <a:headEnd/>
+                      <a:tailEnd/>
+                    </a:ln>
+                  </pic:spPr>
+                </pic:pic>
+              </a:graphicData>
+            </a:graphic>
+          </wp:inline>
+        </w:drawing>
+      </w:r>
+    </w:p>
+    <w:p>
+      <w:r>
+        <w:lastRenderedPageBreak/>
+        <w:t>1 -</w:t>
+      </w:r>
+    </w:p>
+    <w:p>
+      <w:r>
+        <w:rPr>
+          <w:noProof/>
+        </w:rPr>
+        <w:drawing>
+          <wp:inline distT="0" distB="0" distL="0" distR="0">
+            <wp:extent cx="3627120" cy="609600"/>
+            <wp:effectExtent l="19050" t="0" r="0" b="0"/>
+            <wp:docPr id="9" name="Image 16"/>
+            <wp:cNvGraphicFramePr>
+              <a:graphicFrameLocks xmlns:a="http://schemas.openxmlformats.org/drawingml/2006/main" noChangeAspect="1"/>
+            </wp:cNvGraphicFramePr>
+            <a:graphic xmlns:a="http://schemas.openxmlformats.org/drawingml/2006/main">
+              <a:graphicData uri="http://schemas.openxmlformats.org/drawingml/2006/picture">
+                <pic:pic xmlns:pic="http://schemas.openxmlformats.org/drawingml/2006/picture">
+                  <pic:nvPicPr>
+                    <pic:cNvPr id="0" name="Picture 16"/>
+                    <pic:cNvPicPr>
+                      <a:picLocks noChangeAspect="1" noChangeArrowheads="1"/>
+                    </pic:cNvPicPr>
+                  </pic:nvPicPr>
+                  <pic:blipFill>
+                    <a:blip r:embed="rId23"/>
+                    <a:srcRect/>
+                    <a:stretch>
+                      <a:fillRect/>
+                    </a:stretch>
+                  </pic:blipFill>
+                  <pic:spPr bwMode="auto">
+                    <a:xfrm>
+                      <a:off x="0" y="0"/>
+                      <a:ext cx="3627120" cy="609600"/>
+                    </a:xfrm>
+                    <a:prstGeom prst="rect">
+                      <a:avLst/>
+                    </a:prstGeom>
+                    <a:noFill/>
+                    <a:ln w="9525">
+                      <a:noFill/>
+                      <a:miter lim="800000"/>
+                      <a:headEnd/>
+                      <a:tailEnd/>
+                    </a:ln>
+                  </pic:spPr>
+                </pic:pic>
+              </a:graphicData>
+            </a:graphic>
+          </wp:inline>
+        </w:drawing>
+      </w:r>
+    </w:p>
+    <w:p>
+      <w:r>
+        <w:t>2 -</w:t>
+      </w:r>
+    </w:p>
+    <w:p>
+      <w:r>
+        <w:rPr>
+          <w:noProof/>
+        </w:rPr>
+        <w:drawing>
+          <wp:inline distT="0" distB="0" distL="0" distR="0">
+            <wp:extent cx="2667000" cy="769620"/>
+            <wp:effectExtent l="19050" t="0" r="0" b="0"/>
+            <wp:docPr id="11" name="Image 19"/>
+            <wp:cNvGraphicFramePr>
+              <a:graphicFrameLocks xmlns:a="http://schemas.openxmlformats.org/drawingml/2006/main" noChangeAspect="1"/>
+            </wp:cNvGraphicFramePr>
+            <a:graphic xmlns:a="http://schemas.openxmlformats.org/drawingml/2006/main">
+              <a:graphicData uri="http://schemas.openxmlformats.org/drawingml/2006/picture">
+                <pic:pic xmlns:pic="http://schemas.openxmlformats.org/drawingml/2006/picture">
+                  <pic:nvPicPr>
+                    <pic:cNvPr id="0" name="Picture 19"/>
+                    <pic:cNvPicPr>
+                      <a:picLocks noChangeAspect="1" noChangeArrowheads="1"/>
+                    </pic:cNvPicPr>
+                  </pic:nvPicPr>
+                  <pic:blipFill>
+                    <a:blip r:embed="rId24"/>
+                    <a:srcRect/>
+                    <a:stretch>
+                      <a:fillRect/>
+                    </a:stretch>
+                  </pic:blipFill>
+                  <pic:spPr bwMode="auto">
+                    <a:xfrm>
+                      <a:off x="0" y="0"/>
+                      <a:ext cx="2667000" cy="769620"/>
+                    </a:xfrm>
+                    <a:prstGeom prst="rect">
+                      <a:avLst/>
+                    </a:prstGeom>
+                    <a:noFill/>
+                    <a:ln w="9525">
+                      <a:noFill/>
+                      <a:miter lim="800000"/>
+                      <a:headEnd/>
+                      <a:tailEnd/>
+                    </a:ln>
+                  </pic:spPr>
+                </pic:pic>
+              </a:graphicData>
+            </a:graphic>
+          </wp:inline>
+        </w:drawing>
+      </w:r>
+    </w:p>
+    <w:p>
+      <w:r>
+        <w:t>J’ai fait une typo dans la création de ma base de donnée, oups</w:t>
+      </w:r>
+    </w:p>
+    <w:p>
+      <w:r>
+        <w:t xml:space="preserve">3 </w:t>
+      </w:r>
+      <w:r>
+        <w:t>–</w:t>
+      </w:r>
+    </w:p>
+    <w:p>
+      <w:r>
+        <w:rPr>
+          <w:noProof/>
+        </w:rPr>
+        <w:drawing>
+          <wp:inline distT="0" distB="0" distL="0" distR="0">
+            <wp:extent cx="2369820" cy="800100"/>
+            <wp:effectExtent l="19050" t="0" r="0" b="0"/>
+            <wp:docPr id="12" name="Image 22"/>
+            <wp:cNvGraphicFramePr>
+              <a:graphicFrameLocks xmlns:a="http://schemas.openxmlformats.org/drawingml/2006/main" noChangeAspect="1"/>
+            </wp:cNvGraphicFramePr>
+            <a:graphic xmlns:a="http://schemas.openxmlformats.org/drawingml/2006/main">
+              <a:graphicData uri="http://schemas.openxmlformats.org/drawingml/2006/picture">
+                <pic:pic xmlns:pic="http://schemas.openxmlformats.org/drawingml/2006/picture">
+                  <pic:nvPicPr>
+                    <pic:cNvPr id="0" name="Picture 22"/>
+                    <pic:cNvPicPr>
+                      <a:picLocks noChangeAspect="1" noChangeArrowheads="1"/>
+                    </pic:cNvPicPr>
+                  </pic:nvPicPr>
+                  <pic:blipFill>
+                    <a:blip r:embed="rId25"/>
+                    <a:srcRect/>
+                    <a:stretch>
+                      <a:fillRect/>
+                    </a:stretch>
+                  </pic:blipFill>
+                  <pic:spPr bwMode="auto">
+                    <a:xfrm>
+                      <a:off x="0" y="0"/>
+                      <a:ext cx="2369820" cy="800100"/>
+                    </a:xfrm>
+                    <a:prstGeom prst="rect">
+                      <a:avLst/>
+                    </a:prstGeom>
+                    <a:noFill/>
+                    <a:ln w="9525">
+                      <a:noFill/>
+                      <a:miter lim="800000"/>
+                      <a:headEnd/>
+                      <a:tailEnd/>
+                    </a:ln>
+                  </pic:spPr>
+                </pic:pic>
+              </a:graphicData>
+            </a:graphic>
+          </wp:inline>
+        </w:drawing>
+      </w:r>
+    </w:p>
+    <w:p/>
+    <w:p>
+      <w:r>
+        <w:t xml:space="preserve">Exercice 4 </w:t>
+      </w:r>
+    </w:p>
+    <w:p>
+      <w:r>
+        <w:rPr>
+          <w:noProof/>
+        </w:rPr>
+        <w:drawing>
+          <wp:inline distT="0" distB="0" distL="0" distR="0">
+            <wp:extent cx="3352800" cy="2766060"/>
+            <wp:effectExtent l="19050" t="0" r="0" b="0"/>
+            <wp:docPr id="14" name="Image 25"/>
+            <wp:cNvGraphicFramePr>
+              <a:graphicFrameLocks xmlns:a="http://schemas.openxmlformats.org/drawingml/2006/main" noChangeAspect="1"/>
+            </wp:cNvGraphicFramePr>
+            <a:graphic xmlns:a="http://schemas.openxmlformats.org/drawingml/2006/main">
+              <a:graphicData uri="http://schemas.openxmlformats.org/drawingml/2006/picture">
+                <pic:pic xmlns:pic="http://schemas.openxmlformats.org/drawingml/2006/picture">
+                  <pic:nvPicPr>
+                    <pic:cNvPr id="0" name="Picture 25"/>
+                    <pic:cNvPicPr>
+                      <a:picLocks noChangeAspect="1" noChangeArrowheads="1"/>
+                    </pic:cNvPicPr>
+                  </pic:nvPicPr>
+                  <pic:blipFill>
+                    <a:blip r:embed="rId26"/>
+                    <a:srcRect/>
+                    <a:stretch>
+                      <a:fillRect/>
+                    </a:stretch>
+                  </pic:blipFill>
+                  <pic:spPr bwMode="auto">
+                    <a:xfrm>
+                      <a:off x="0" y="0"/>
+                      <a:ext cx="3352800" cy="2766060"/>
+                    </a:xfrm>
+                    <a:prstGeom prst="rect">
+                      <a:avLst/>
+                    </a:prstGeom>
+                    <a:noFill/>
+                    <a:ln w="9525">
+                      <a:noFill/>
+                      <a:miter lim="800000"/>
+                      <a:headEnd/>
+                      <a:tailEnd/>
+                    </a:ln>
+                  </pic:spPr>
+                </pic:pic>
+              </a:graphicData>
+            </a:graphic>
+          </wp:inline>
+        </w:drawing>
+      </w:r>
+    </w:p>
+    <w:p>
+      <w:r>
+        <w:t xml:space="preserve">1 - </w:t>
+      </w:r>
+    </w:p>
+    <w:p>
+      <w:r>
+        <w:rPr>
+          <w:noProof/>
+        </w:rPr>
+        <w:drawing>
+          <wp:inline distT="0" distB="0" distL="0" distR="0">
+            <wp:extent cx="3619500" cy="830580"/>
+            <wp:effectExtent l="19050" t="0" r="0" b="0"/>
+            <wp:docPr id="15" name="Image 28"/>
+            <wp:cNvGraphicFramePr>
+              <a:graphicFrameLocks xmlns:a="http://schemas.openxmlformats.org/drawingml/2006/main" noChangeAspect="1"/>
+            </wp:cNvGraphicFramePr>
+            <a:graphic xmlns:a="http://schemas.openxmlformats.org/drawingml/2006/main">
+              <a:graphicData uri="http://schemas.openxmlformats.org/drawingml/2006/picture">
+                <pic:pic xmlns:pic="http://schemas.openxmlformats.org/drawingml/2006/picture">
+                  <pic:nvPicPr>
+                    <pic:cNvPr id="0" name="Picture 28"/>
+                    <pic:cNvPicPr>
+                      <a:picLocks noChangeAspect="1" noChangeArrowheads="1"/>
+                    </pic:cNvPicPr>
+                  </pic:nvPicPr>
+                  <pic:blipFill>
+                    <a:blip r:embed="rId27"/>
+                    <a:srcRect/>
+                    <a:stretch>
+                      <a:fillRect/>
+                    </a:stretch>
+                  </pic:blipFill>
+                  <pic:spPr bwMode="auto">
+                    <a:xfrm>
+                      <a:off x="0" y="0"/>
+                      <a:ext cx="3619500" cy="830580"/>
+                    </a:xfrm>
+                    <a:prstGeom prst="rect">
+                      <a:avLst/>
+                    </a:prstGeom>
+                    <a:noFill/>
+                    <a:ln w="9525">
+                      <a:noFill/>
+                      <a:miter lim="800000"/>
+                      <a:headEnd/>
+                      <a:tailEnd/>
+                    </a:ln>
+                  </pic:spPr>
+                </pic:pic>
+              </a:graphicData>
+            </a:graphic>
+          </wp:inline>
+        </w:drawing>
+      </w:r>
+    </w:p>
+    <w:p>
+      <w:r>
+        <w:lastRenderedPageBreak/>
+        <w:t xml:space="preserve">2 – </w:t>
+      </w:r>
+    </w:p>
+    <w:p>
+      <w:r>
+        <w:rPr>
+          <w:noProof/>
+        </w:rPr>
+        <w:drawing>
+          <wp:inline distT="0" distB="0" distL="0" distR="0">
+            <wp:extent cx="2217420" cy="449580"/>
+            <wp:effectExtent l="19050" t="0" r="0" b="0"/>
+            <wp:docPr id="31" name="Image 31"/>
+            <wp:cNvGraphicFramePr>
+              <a:graphicFrameLocks xmlns:a="http://schemas.openxmlformats.org/drawingml/2006/main" noChangeAspect="1"/>
+            </wp:cNvGraphicFramePr>
+            <a:graphic xmlns:a="http://schemas.openxmlformats.org/drawingml/2006/main">
+              <a:graphicData uri="http://schemas.openxmlformats.org/drawingml/2006/picture">
+                <pic:pic xmlns:pic="http://schemas.openxmlformats.org/drawingml/2006/picture">
+                  <pic:nvPicPr>
+                    <pic:cNvPr id="0" name="Picture 31"/>
+                    <pic:cNvPicPr>
+                      <a:picLocks noChangeAspect="1" noChangeArrowheads="1"/>
+                    </pic:cNvPicPr>
+                  </pic:nvPicPr>
+                  <pic:blipFill>
+                    <a:blip r:embed="rId28"/>
+                    <a:srcRect/>
+                    <a:stretch>
+                      <a:fillRect/>
+                    </a:stretch>
+                  </pic:blipFill>
+                  <pic:spPr bwMode="auto">
+                    <a:xfrm>
+                      <a:off x="0" y="0"/>
+                      <a:ext cx="2217420" cy="449580"/>
+                    </a:xfrm>
+                    <a:prstGeom prst="rect">
+                      <a:avLst/>
+                    </a:prstGeom>
+                    <a:noFill/>
+                    <a:ln w="9525">
+                      <a:noFill/>
+                      <a:miter lim="800000"/>
+                      <a:headEnd/>
+                      <a:tailEnd/>
+                    </a:ln>
+                  </pic:spPr>
+                </pic:pic>
+              </a:graphicData>
+            </a:graphic>
+          </wp:inline>
+        </w:drawing>
+      </w:r>
+    </w:p>
+    <w:p>
+      <w:r>
+        <w:t xml:space="preserve">3- </w:t>
+      </w:r>
+    </w:p>
+    <w:p>
+      <w:r>
+        <w:rPr>
+          <w:noProof/>
+        </w:rPr>
+        <w:drawing>
+          <wp:inline distT="0" distB="0" distL="0" distR="0">
+            <wp:extent cx="3169920" cy="784860"/>
+            <wp:effectExtent l="19050" t="0" r="0" b="0"/>
+            <wp:docPr id="17" name="Image 34"/>
+            <wp:cNvGraphicFramePr>
+              <a:graphicFrameLocks xmlns:a="http://schemas.openxmlformats.org/drawingml/2006/main" noChangeAspect="1"/>
+            </wp:cNvGraphicFramePr>
+            <a:graphic xmlns:a="http://schemas.openxmlformats.org/drawingml/2006/main">
+              <a:graphicData uri="http://schemas.openxmlformats.org/drawingml/2006/picture">
+                <pic:pic xmlns:pic="http://schemas.openxmlformats.org/drawingml/2006/picture">
+                  <pic:nvPicPr>
+                    <pic:cNvPr id="0" name="Picture 34"/>
+                    <pic:cNvPicPr>
+                      <a:picLocks noChangeAspect="1" noChangeArrowheads="1"/>
+                    </pic:cNvPicPr>
+                  </pic:nvPicPr>
+                  <pic:blipFill>
+                    <a:blip r:embed="rId29"/>
+                    <a:srcRect/>
+                    <a:stretch>
+                      <a:fillRect/>
+                    </a:stretch>
+                  </pic:blipFill>
+                  <pic:spPr bwMode="auto">
+                    <a:xfrm>
+                      <a:off x="0" y="0"/>
+                      <a:ext cx="3169920" cy="784860"/>
+                    </a:xfrm>
+                    <a:prstGeom prst="rect">
+                      <a:avLst/>
+                    </a:prstGeom>
+                    <a:noFill/>
+                    <a:ln w="9525">
+                      <a:noFill/>
+                      <a:miter lim="800000"/>
+                      <a:headEnd/>
+                      <a:tailEnd/>
+                    </a:ln>
+                  </pic:spPr>
+                </pic:pic>
+              </a:graphicData>
+            </a:graphic>
+          </wp:inline>
+        </w:drawing>
+      </w:r>
+    </w:p>
+    <w:p/>
+    <w:p>
+      <w:r>
+        <w:t>Exercice 5</w:t>
+      </w:r>
+    </w:p>
+    <w:p/>
+    <w:p/>
     <w:sectPr>
       <w:pgSz w:w="11906" w:h="16838"/>
       <w:pgMar w:top="1417" w:right="1417" w:bottom="1417" w:left="1417" w:header="708" w:footer="708" w:gutter="0"/>

</xml_diff>